<commit_message>
Updated to have more recent JUnit 5 versions
</commit_message>
<xml_diff>
--- a/JUnit 5 HOL Instructions.docx
+++ b/JUnit 5 HOL Instructions.docx
@@ -2109,15 +2109,7 @@
     </w:p>
     <w:p>
       <w:r>
-        <w:t xml:space="preserve">Clearly, the first thing we </w:t>
-      </w:r>
-      <w:proofErr w:type="gramStart"/>
-      <w:r>
-        <w:t>have to</w:t>
-      </w:r>
-      <w:proofErr w:type="gramEnd"/>
-      <w:r>
-        <w:t xml:space="preserve"> do is pull the latest code for the project! </w:t>
+        <w:t xml:space="preserve">Clearly, the first thing we have to do is pull the latest code for the project! </w:t>
       </w:r>
       <w:r>
         <w:t>The repository is</w:t>
@@ -2812,16 +2804,11 @@
         <w:t xml:space="preserve">JUnit 5 is available and we want to use it. The goal of step 2 is run all the JUnit 4 style tests using a JUnit 5 runner. This is the first step in migration on a real project. </w:t>
       </w:r>
       <w:r>
-        <w:t xml:space="preserve">Once all the plumbing is ready, it will be time to </w:t>
-      </w:r>
-      <w:proofErr w:type="gramStart"/>
-      <w:r>
-        <w:t>actually us</w:t>
+        <w:t>Once all the plumbing is ready, it will be time to actually us</w:t>
       </w:r>
       <w:r>
         <w:t>e</w:t>
       </w:r>
-      <w:proofErr w:type="gramEnd"/>
       <w:r>
         <w:t xml:space="preserve"> JUnit 5 syntax.</w:t>
       </w:r>
@@ -2957,7 +2944,7 @@
           <w:sz w:val="20"/>
           <w:szCs w:val="20"/>
         </w:rPr>
-        <w:t>2.19.1</w:t>
+        <w:t>2.21.0</w:t>
       </w:r>
       <w:r>
         <w:rPr>
@@ -3081,7 +3068,16 @@
           <w:sz w:val="20"/>
           <w:szCs w:val="20"/>
         </w:rPr>
-        <w:t>5.0.0</w:t>
+        <w:t>5.2</w:t>
+      </w:r>
+      <w:r>
+        <w:rPr>
+          <w:rFonts w:ascii="Monaco" w:hAnsi="Monaco" w:cs="Monaco"/>
+          <w:color w:val="000000"/>
+          <w:sz w:val="20"/>
+          <w:szCs w:val="20"/>
+        </w:rPr>
+        <w:t>.0</w:t>
       </w:r>
       <w:r>
         <w:rPr>
@@ -3170,7 +3166,16 @@
           <w:sz w:val="20"/>
           <w:szCs w:val="20"/>
         </w:rPr>
-        <w:t>1.0.0</w:t>
+        <w:t>1.2</w:t>
+      </w:r>
+      <w:r>
+        <w:rPr>
+          <w:rFonts w:ascii="Monaco" w:hAnsi="Monaco" w:cs="Monaco"/>
+          <w:color w:val="000000"/>
+          <w:sz w:val="20"/>
+          <w:szCs w:val="20"/>
+        </w:rPr>
+        <w:t>.0</w:t>
       </w:r>
       <w:r>
         <w:rPr>
@@ -4572,6 +4577,7 @@
           <w:sz w:val="20"/>
           <w:szCs w:val="20"/>
         </w:rPr>
+        <w:lastRenderedPageBreak/>
         <w:t>&lt;/</w:t>
       </w:r>
       <w:r>
@@ -4606,8 +4612,6 @@
           <w:szCs w:val="20"/>
         </w:rPr>
       </w:pPr>
-      <w:bookmarkStart w:id="8" w:name="_GoBack"/>
-      <w:bookmarkEnd w:id="8"/>
       <w:r>
         <w:rPr>
           <w:rFonts w:ascii="Monaco" w:hAnsi="Monaco" w:cs="Monaco"/>
@@ -4658,7 +4662,6 @@
           <w:sz w:val="20"/>
           <w:szCs w:val="20"/>
         </w:rPr>
-        <w:lastRenderedPageBreak/>
         <w:t>&lt;</w:t>
       </w:r>
       <w:proofErr w:type="spellStart"/>
@@ -6460,11 +6463,11 @@
       <w:pPr>
         <w:pStyle w:val="Heading3"/>
       </w:pPr>
-      <w:bookmarkStart w:id="9" w:name="_Toc367906341"/>
+      <w:bookmarkStart w:id="8" w:name="_Toc367906341"/>
       <w:r>
         <w:t>Step 2.2 – Run Maven build</w:t>
       </w:r>
-      <w:bookmarkEnd w:id="9"/>
+      <w:bookmarkEnd w:id="8"/>
     </w:p>
     <w:p>
       <w:pPr>
@@ -6516,7 +6519,7 @@
       <w:pPr>
         <w:pStyle w:val="Heading3"/>
       </w:pPr>
-      <w:bookmarkStart w:id="10" w:name="_Toc367906342"/>
+      <w:bookmarkStart w:id="9" w:name="_Toc367906342"/>
       <w:r>
         <w:t>Step 2.3 – Run</w:t>
       </w:r>
@@ -6526,7 +6529,7 @@
       <w:r>
         <w:t xml:space="preserve"> in IDE</w:t>
       </w:r>
-      <w:bookmarkEnd w:id="10"/>
+      <w:bookmarkEnd w:id="9"/>
     </w:p>
     <w:p>
       <w:r>
@@ -6661,7 +6664,7 @@
       <w:pPr>
         <w:pStyle w:val="Heading2"/>
       </w:pPr>
-      <w:bookmarkStart w:id="11" w:name="_Toc367906343"/>
+      <w:bookmarkStart w:id="10" w:name="_Toc367906343"/>
       <w:r>
         <w:lastRenderedPageBreak/>
         <w:t>Step 3 – Convert</w:t>
@@ -6672,38 +6675,38 @@
       <w:r>
         <w:t>basic tests to JUnit 5</w:t>
       </w:r>
+      <w:bookmarkEnd w:id="10"/>
+    </w:p>
+    <w:p>
+      <w:r>
+        <w:t>Now that we’ve seen JUnit 5 can run JUnit</w:t>
+      </w:r>
+      <w:r>
+        <w:t xml:space="preserve"> 4 tests, it is time to convert</w:t>
+      </w:r>
+      <w:r>
+        <w:t xml:space="preserve"> tests to JUnit 5.</w:t>
+      </w:r>
+    </w:p>
+    <w:p>
+      <w:pPr>
+        <w:pStyle w:val="Heading3"/>
+      </w:pPr>
+      <w:bookmarkStart w:id="11" w:name="_Toc367906344"/>
+      <w:r>
+        <w:t>Step 3.1 – Updat</w:t>
+      </w:r>
+      <w:r>
+        <w:t>e</w:t>
+      </w:r>
+      <w:r>
+        <w:t xml:space="preserve"> the </w:t>
+      </w:r>
+      <w:proofErr w:type="spellStart"/>
+      <w:r>
+        <w:t>FishermansWharfTest</w:t>
+      </w:r>
       <w:bookmarkEnd w:id="11"/>
-    </w:p>
-    <w:p>
-      <w:r>
-        <w:t>Now that we’ve seen JUnit 5 can run JUnit</w:t>
-      </w:r>
-      <w:r>
-        <w:t xml:space="preserve"> 4 tests, it is time to convert</w:t>
-      </w:r>
-      <w:r>
-        <w:t xml:space="preserve"> tests to JUnit 5.</w:t>
-      </w:r>
-    </w:p>
-    <w:p>
-      <w:pPr>
-        <w:pStyle w:val="Heading3"/>
-      </w:pPr>
-      <w:bookmarkStart w:id="12" w:name="_Toc367906344"/>
-      <w:r>
-        <w:t>Step 3.1 – Updat</w:t>
-      </w:r>
-      <w:r>
-        <w:t>e</w:t>
-      </w:r>
-      <w:r>
-        <w:t xml:space="preserve"> the </w:t>
-      </w:r>
-      <w:proofErr w:type="spellStart"/>
-      <w:r>
-        <w:t>FishermansWharfTest</w:t>
-      </w:r>
-      <w:bookmarkEnd w:id="12"/>
       <w:proofErr w:type="spellEnd"/>
     </w:p>
     <w:p>
@@ -7230,15 +7233,7 @@
       </w:r>
       <w:proofErr w:type="spellEnd"/>
       <w:r>
-        <w:t xml:space="preserve"> comes from opentest4j; which got pulled in as a transitive dependency. Also note that there is a bunch of Java 8 stack trace below the code that </w:t>
-      </w:r>
-      <w:proofErr w:type="gramStart"/>
-      <w:r>
-        <w:t>actually caused</w:t>
-      </w:r>
-      <w:proofErr w:type="gramEnd"/>
-      <w:r>
-        <w:t xml:space="preserve"> the error.</w:t>
+        <w:t xml:space="preserve"> comes from opentest4j; which got pulled in as a transitive dependency. Also note that there is a bunch of Java 8 stack trace below the code that actually caused the error.</w:t>
       </w:r>
     </w:p>
     <w:p>
@@ -7455,7 +7450,7 @@
       <w:pPr>
         <w:pStyle w:val="Heading3"/>
       </w:pPr>
-      <w:bookmarkStart w:id="13" w:name="_Toc367906345"/>
+      <w:bookmarkStart w:id="12" w:name="_Toc367906345"/>
       <w:r>
         <w:t>Step 3.2</w:t>
       </w:r>
@@ -7472,7 +7467,7 @@
       <w:r>
         <w:t>SeaLionTest</w:t>
       </w:r>
-      <w:bookmarkEnd w:id="13"/>
+      <w:bookmarkEnd w:id="12"/>
       <w:proofErr w:type="spellEnd"/>
     </w:p>
     <w:p>
@@ -7632,7 +7627,7 @@
       <w:pPr>
         <w:pStyle w:val="Heading3"/>
       </w:pPr>
-      <w:bookmarkStart w:id="14" w:name="_Toc367906346"/>
+      <w:bookmarkStart w:id="13" w:name="_Toc367906346"/>
       <w:r>
         <w:t>Step 3.3</w:t>
       </w:r>
@@ -7646,7 +7641,7 @@
       <w:r>
         <w:t>assertThat</w:t>
       </w:r>
-      <w:bookmarkEnd w:id="14"/>
+      <w:bookmarkEnd w:id="13"/>
       <w:proofErr w:type="spellEnd"/>
     </w:p>
     <w:p>
@@ -7859,7 +7854,7 @@
       <w:pPr>
         <w:pStyle w:val="Heading2"/>
       </w:pPr>
-      <w:bookmarkStart w:id="15" w:name="_Toc367906347"/>
+      <w:bookmarkStart w:id="14" w:name="_Toc367906347"/>
       <w:r>
         <w:lastRenderedPageBreak/>
         <w:t>Step 4 – Migrate</w:t>
@@ -7867,7 +7862,7 @@
       <w:r>
         <w:t xml:space="preserve"> Parameterized Tests</w:t>
       </w:r>
-      <w:bookmarkEnd w:id="15"/>
+      <w:bookmarkEnd w:id="14"/>
     </w:p>
     <w:p>
       <w:r>
@@ -7903,7 +7898,7 @@
       <w:pPr>
         <w:pStyle w:val="Heading3"/>
       </w:pPr>
-      <w:bookmarkStart w:id="16" w:name="_Toc367906348"/>
+      <w:bookmarkStart w:id="15" w:name="_Toc367906348"/>
       <w:r>
         <w:t>Step 4.1 – Migrate</w:t>
       </w:r>
@@ -7914,7 +7909,7 @@
       <w:r>
         <w:t>FishermansWharfEnumTest</w:t>
       </w:r>
-      <w:bookmarkEnd w:id="16"/>
+      <w:bookmarkEnd w:id="15"/>
       <w:proofErr w:type="spellEnd"/>
     </w:p>
     <w:p>
@@ -8682,7 +8677,7 @@
       <w:pPr>
         <w:pStyle w:val="Heading3"/>
       </w:pPr>
-      <w:bookmarkStart w:id="17" w:name="_Toc367906349"/>
+      <w:bookmarkStart w:id="16" w:name="_Toc367906349"/>
       <w:r>
         <w:t>Step 4.2 – Migrat</w:t>
       </w:r>
@@ -8702,7 +8697,7 @@
       <w:r>
         <w:t>aryEventsTest</w:t>
       </w:r>
-      <w:bookmarkEnd w:id="17"/>
+      <w:bookmarkEnd w:id="16"/>
       <w:proofErr w:type="spellEnd"/>
     </w:p>
     <w:p>
@@ -8817,15 +8812,7 @@
       </w:pPr>
       <w:r>
         <w:lastRenderedPageBreak/>
-        <w:t xml:space="preserve">Now we </w:t>
-      </w:r>
-      <w:proofErr w:type="gramStart"/>
-      <w:r>
-        <w:t>have to</w:t>
-      </w:r>
-      <w:proofErr w:type="gramEnd"/>
-      <w:r>
-        <w:t xml:space="preserve"> tel</w:t>
+        <w:t>Now we have to tel</w:t>
       </w:r>
       <w:r>
         <w:t>l JUnit where to find the CSV. It is w</w:t>
@@ -9280,7 +9267,7 @@
       <w:pPr>
         <w:pStyle w:val="Heading3"/>
       </w:pPr>
-      <w:bookmarkStart w:id="18" w:name="_Toc367906351"/>
+      <w:bookmarkStart w:id="17" w:name="_Toc367906351"/>
       <w:r>
         <w:t>Step 4.3</w:t>
       </w:r>
@@ -9294,7 +9281,7 @@
       <w:r>
         <w:t>MethodSource</w:t>
       </w:r>
-      <w:bookmarkEnd w:id="18"/>
+      <w:bookmarkEnd w:id="17"/>
       <w:proofErr w:type="spellEnd"/>
     </w:p>
     <w:p>
@@ -10213,6 +10200,7 @@
     <w:p/>
     <w:p>
       <w:r>
+        <w:lastRenderedPageBreak/>
         <w:t xml:space="preserve">If you get stuck, the answer is in </w:t>
       </w:r>
       <w:proofErr w:type="spellStart"/>
@@ -10240,16 +10228,15 @@
       <w:pPr>
         <w:pStyle w:val="Heading3"/>
       </w:pPr>
-      <w:bookmarkStart w:id="19" w:name="_Toc367906350"/>
-      <w:r>
-        <w:lastRenderedPageBreak/>
+      <w:bookmarkStart w:id="18" w:name="_Toc367906350"/>
+      <w:r>
         <w:t xml:space="preserve">Step 4.4 – Refactor this test to use a </w:t>
       </w:r>
       <w:proofErr w:type="spellStart"/>
       <w:r>
         <w:t>ValueSource</w:t>
       </w:r>
-      <w:bookmarkEnd w:id="19"/>
+      <w:bookmarkEnd w:id="18"/>
       <w:proofErr w:type="spellEnd"/>
     </w:p>
     <w:p>
@@ -10339,7 +10326,7 @@
           <w:szCs w:val="26"/>
         </w:rPr>
       </w:pPr>
-      <w:bookmarkStart w:id="20" w:name="_Toc367906352"/>
+      <w:bookmarkStart w:id="19" w:name="_Toc367906352"/>
       <w:r>
         <w:br w:type="page"/>
       </w:r>
@@ -10358,28 +10345,28 @@
       <w:r>
         <w:t xml:space="preserve"> more features from JUnit 4</w:t>
       </w:r>
+      <w:bookmarkEnd w:id="19"/>
+    </w:p>
+    <w:p>
+      <w:r>
+        <w:t>In this step we will finish migrating our JUnit 4 tests.</w:t>
+      </w:r>
+    </w:p>
+    <w:p>
+      <w:pPr>
+        <w:pStyle w:val="Heading3"/>
+      </w:pPr>
+      <w:bookmarkStart w:id="20" w:name="_Toc367906353"/>
+      <w:r>
+        <w:t>Step 5.1 – Migrat</w:t>
+      </w:r>
+      <w:r>
+        <w:t>e</w:t>
+      </w:r>
+      <w:r>
+        <w:t xml:space="preserve"> Soft Assertions</w:t>
+      </w:r>
       <w:bookmarkEnd w:id="20"/>
-    </w:p>
-    <w:p>
-      <w:r>
-        <w:t>In this step we will finish migrating our JUnit 4 tests.</w:t>
-      </w:r>
-    </w:p>
-    <w:p>
-      <w:pPr>
-        <w:pStyle w:val="Heading3"/>
-      </w:pPr>
-      <w:bookmarkStart w:id="21" w:name="_Toc367906353"/>
-      <w:r>
-        <w:t>Step 5.1 – Migrat</w:t>
-      </w:r>
-      <w:r>
-        <w:t>e</w:t>
-      </w:r>
-      <w:r>
-        <w:t xml:space="preserve"> Soft Assertions</w:t>
-      </w:r>
-      <w:bookmarkEnd w:id="21"/>
     </w:p>
     <w:p>
       <w:r>
@@ -10869,15 +10856,7 @@
     </w:p>
     <w:p>
       <w:r>
-        <w:t xml:space="preserve">Tip: Not </w:t>
-      </w:r>
-      <w:proofErr w:type="gramStart"/>
-      <w:r>
-        <w:t>all of</w:t>
-      </w:r>
-      <w:proofErr w:type="gramEnd"/>
-      <w:r>
-        <w:t xml:space="preserve"> the assertions checks the return value is true in the code you are updating.</w:t>
+        <w:t>Tip: Not all of the assertions checks the return value is true in the code you are updating.</w:t>
       </w:r>
     </w:p>
     <w:p/>
@@ -11288,7 +11267,7 @@
       <w:pPr>
         <w:pStyle w:val="Heading3"/>
       </w:pPr>
-      <w:bookmarkStart w:id="22" w:name="_Toc367906354"/>
+      <w:bookmarkStart w:id="21" w:name="_Toc367906354"/>
       <w:r>
         <w:t>Step 5.2 – Migrat</w:t>
       </w:r>
@@ -11298,7 +11277,7 @@
       <w:r>
         <w:t xml:space="preserve"> Mockito code</w:t>
       </w:r>
-      <w:bookmarkEnd w:id="22"/>
+      <w:bookmarkEnd w:id="21"/>
     </w:p>
     <w:p>
       <w:r>
@@ -11315,15 +11294,7 @@
     </w:p>
     <w:p>
       <w:r>
-        <w:t xml:space="preserve">Mockito code is </w:t>
-      </w:r>
-      <w:proofErr w:type="gramStart"/>
-      <w:r>
-        <w:t>really easy</w:t>
-      </w:r>
-      <w:proofErr w:type="gramEnd"/>
-      <w:r>
-        <w:t xml:space="preserve"> to migrate from JUnit 4 to 5. The </w:t>
+        <w:t xml:space="preserve">Mockito code is really easy to migrate from JUnit 4 to 5. The </w:t>
       </w:r>
       <w:proofErr w:type="spellStart"/>
       <w:r>
@@ -11331,7 +11302,15 @@
       </w:r>
       <w:proofErr w:type="spellEnd"/>
       <w:r>
-        <w:t xml:space="preserve"> class uses Mockito. It’s up to date and uses the </w:t>
+        <w:t xml:space="preserve"> class uses </w:t>
+      </w:r>
+      <w:proofErr w:type="spellStart"/>
+      <w:r>
+        <w:t>Mockito</w:t>
+      </w:r>
+      <w:proofErr w:type="spellEnd"/>
+      <w:r>
+        <w:t xml:space="preserve">. It’s up to date and uses the </w:t>
       </w:r>
       <w:proofErr w:type="spellStart"/>
       <w:r>
@@ -11793,8 +11772,19 @@
           <w:sz w:val="20"/>
           <w:szCs w:val="20"/>
         </w:rPr>
-        <w:t>1.0.0-RC2</w:t>
-      </w:r>
+        <w:t>1.0.</w:t>
+      </w:r>
+      <w:r>
+        <w:rPr>
+          <w:rFonts w:ascii="Monaco" w:hAnsi="Monaco" w:cs="Monaco"/>
+          <w:color w:val="000000"/>
+          <w:sz w:val="20"/>
+          <w:szCs w:val="20"/>
+        </w:rPr>
+        <w:t>1</w:t>
+      </w:r>
+      <w:bookmarkStart w:id="22" w:name="_GoBack"/>
+      <w:bookmarkEnd w:id="22"/>
       <w:r>
         <w:rPr>
           <w:rFonts w:ascii="Monaco" w:hAnsi="Monaco" w:cs="Monaco"/>
@@ -12052,15 +12042,7 @@
         </w:numPr>
       </w:pPr>
       <w:r>
-        <w:t xml:space="preserve">Now you know which two don’t work in JUnit 5. This is </w:t>
-      </w:r>
-      <w:proofErr w:type="gramStart"/>
-      <w:r>
-        <w:t>actually good</w:t>
-      </w:r>
-      <w:proofErr w:type="gramEnd"/>
-      <w:r>
-        <w:t xml:space="preserve"> as the code was </w:t>
+        <w:t xml:space="preserve">Now you know which two don’t work in JUnit 5. This is actually good as the code was </w:t>
       </w:r>
       <w:r>
         <w:t>harder to read</w:t>
@@ -12306,6 +12288,7 @@
       </w:pPr>
       <w:bookmarkStart w:id="24" w:name="_Toc367906356"/>
       <w:r>
+        <w:lastRenderedPageBreak/>
         <w:t>Step 5.4 – Migrat</w:t>
       </w:r>
       <w:r>
@@ -12706,15 +12689,7 @@
       </w:r>
       <w:proofErr w:type="spellEnd"/>
       <w:r>
-        <w:t>. What happens? (</w:t>
-      </w:r>
-      <w:proofErr w:type="gramStart"/>
-      <w:r>
-        <w:t>This is why</w:t>
-      </w:r>
-      <w:proofErr w:type="gramEnd"/>
-      <w:r>
-        <w:t xml:space="preserve"> you can’t mix and match.)</w:t>
+        <w:t>. What happens? (This is why you can’t mix and match.)</w:t>
       </w:r>
     </w:p>
     <w:p/>
@@ -12958,15 +12933,7 @@
     </w:p>
     <w:p>
       <w:r>
-        <w:t xml:space="preserve">JUnit 5 has </w:t>
-      </w:r>
-      <w:proofErr w:type="gramStart"/>
-      <w:r>
-        <w:t>a number of</w:t>
-      </w:r>
-      <w:proofErr w:type="gramEnd"/>
-      <w:r>
-        <w:t xml:space="preserve"> new features. Let’s try some of them out.</w:t>
+        <w:t>JUnit 5 has a number of new features. Let’s try some of them out.</w:t>
       </w:r>
       <w:r>
         <w:t xml:space="preserve"> This section intentionally gives you less detail about what to type. Feel free to go back to the previous sections if you don’t remember the syntax. Also, there are multiple correct solutions. One of them is in the solution project.</w:t>
@@ -13274,15 +13241,7 @@
         </w:numPr>
       </w:pPr>
       <w:r>
-        <w:t xml:space="preserve">This is not </w:t>
-      </w:r>
-      <w:proofErr w:type="gramStart"/>
-      <w:r>
-        <w:t>a good use</w:t>
-      </w:r>
-      <w:proofErr w:type="gramEnd"/>
-      <w:r>
-        <w:t xml:space="preserve"> case for a repeated test because there is a better way. Do you know why?</w:t>
+        <w:t>This is not a good use case for a repeated test because there is a better way. Do you know why?</w:t>
       </w:r>
     </w:p>
     <w:p/>
@@ -13530,7 +13489,6 @@
         </w:numPr>
       </w:pPr>
       <w:r>
-        <w:lastRenderedPageBreak/>
         <w:t>If you speak another language, try adding a character from that language.</w:t>
       </w:r>
     </w:p>

</xml_diff>